<commit_message>
added exercise 1 document
</commit_message>
<xml_diff>
--- a/exercise_2/Exercise 2.docx
+++ b/exercise_2/Exercise 2.docx
@@ -122,18 +122,10 @@
           <w:lang w:val="en-US"/>
         </w:rPr>
         <w:drawing>
-          <wp:anchor distT="0" distB="0" distL="114300" distR="114300" simplePos="0" relativeHeight="251658240" behindDoc="0" locked="0" layoutInCell="1" allowOverlap="1" wp14:anchorId="0FF6E1A6" wp14:editId="5AE75B01">
-            <wp:simplePos x="0" y="0"/>
-            <wp:positionH relativeFrom="column">
-              <wp:posOffset>0</wp:posOffset>
-            </wp:positionH>
-            <wp:positionV relativeFrom="paragraph">
-              <wp:posOffset>187960</wp:posOffset>
-            </wp:positionV>
-            <wp:extent cx="3755390" cy="2552700"/>
-            <wp:effectExtent l="0" t="0" r="3810" b="0"/>
-            <wp:wrapTopAndBottom/>
-            <wp:docPr id="1" name="Picture 1" descr="Text&#10;&#10;Description automatically generated"/>
+          <wp:inline distT="0" distB="0" distL="0" distR="0" wp14:anchorId="1E71D4BB" wp14:editId="13BA1E80">
+            <wp:extent cx="4510497" cy="2882900"/>
+            <wp:effectExtent l="0" t="0" r="0" b="0"/>
+            <wp:docPr id="2" name="Picture 2" descr="A screenshot of a computer&#10;&#10;Description automatically generated with medium confidence"/>
             <wp:cNvGraphicFramePr>
               <a:graphicFrameLocks xmlns:a="http://schemas.openxmlformats.org/drawingml/2006/main" noChangeAspect="1"/>
             </wp:cNvGraphicFramePr>
@@ -141,7 +133,7 @@
               <a:graphicData uri="http://schemas.openxmlformats.org/drawingml/2006/picture">
                 <pic:pic xmlns:pic="http://schemas.openxmlformats.org/drawingml/2006/picture">
                   <pic:nvPicPr>
-                    <pic:cNvPr id="1" name="Picture 1" descr="Text&#10;&#10;Description automatically generated"/>
+                    <pic:cNvPr id="2" name="Picture 2" descr="A screenshot of a computer&#10;&#10;Description automatically generated with medium confidence"/>
                     <pic:cNvPicPr/>
                   </pic:nvPicPr>
                   <pic:blipFill>
@@ -159,7 +151,7 @@
                   <pic:spPr>
                     <a:xfrm>
                       <a:off x="0" y="0"/>
-                      <a:ext cx="3755390" cy="2552700"/>
+                      <a:ext cx="4520475" cy="2889278"/>
                     </a:xfrm>
                     <a:prstGeom prst="rect">
                       <a:avLst/>
@@ -168,13 +160,7 @@
                 </pic:pic>
               </a:graphicData>
             </a:graphic>
-            <wp14:sizeRelH relativeFrom="page">
-              <wp14:pctWidth>0</wp14:pctWidth>
-            </wp14:sizeRelH>
-            <wp14:sizeRelV relativeFrom="page">
-              <wp14:pctHeight>0</wp14:pctHeight>
-            </wp14:sizeRelV>
-          </wp:anchor>
+          </wp:inline>
         </w:drawing>
       </w:r>
     </w:p>
@@ -212,10 +198,10 @@
           <w:lang w:val="en-US"/>
         </w:rPr>
         <w:drawing>
-          <wp:inline distT="0" distB="0" distL="0" distR="0" wp14:anchorId="0B279615" wp14:editId="694D5492">
-            <wp:extent cx="3924300" cy="3606478"/>
-            <wp:effectExtent l="0" t="0" r="0" b="635"/>
-            <wp:docPr id="7" name="Picture 7" descr="Text&#10;&#10;Description automatically generated"/>
+          <wp:inline distT="0" distB="0" distL="0" distR="0" wp14:anchorId="6DF8C2EE" wp14:editId="28D1E251">
+            <wp:extent cx="5731510" cy="3337560"/>
+            <wp:effectExtent l="0" t="0" r="0" b="2540"/>
+            <wp:docPr id="6" name="Picture 6"/>
             <wp:cNvGraphicFramePr>
               <a:graphicFrameLocks xmlns:a="http://schemas.openxmlformats.org/drawingml/2006/main" noChangeAspect="1"/>
             </wp:cNvGraphicFramePr>
@@ -223,11 +209,11 @@
               <a:graphicData uri="http://schemas.openxmlformats.org/drawingml/2006/picture">
                 <pic:pic xmlns:pic="http://schemas.openxmlformats.org/drawingml/2006/picture">
                   <pic:nvPicPr>
-                    <pic:cNvPr id="7" name="Picture 7" descr="Text&#10;&#10;Description automatically generated"/>
+                    <pic:cNvPr id="6" name="Picture 6"/>
                     <pic:cNvPicPr/>
                   </pic:nvPicPr>
                   <pic:blipFill>
-                    <a:blip r:embed="rId7" cstate="print">
+                    <a:blip r:embed="rId7">
                       <a:extLst>
                         <a:ext uri="{28A0092B-C50C-407E-A947-70E740481C1C}">
                           <a14:useLocalDpi xmlns:a14="http://schemas.microsoft.com/office/drawing/2010/main" val="0"/>
@@ -241,7 +227,7 @@
                   <pic:spPr>
                     <a:xfrm>
                       <a:off x="0" y="0"/>
-                      <a:ext cx="3936516" cy="3617705"/>
+                      <a:ext cx="5731510" cy="3337560"/>
                     </a:xfrm>
                     <a:prstGeom prst="rect">
                       <a:avLst/>
@@ -315,10 +301,10 @@
           <w:lang w:val="en-US"/>
         </w:rPr>
         <w:drawing>
-          <wp:inline distT="0" distB="0" distL="0" distR="0" wp14:anchorId="722D24C2" wp14:editId="1B713D21">
-            <wp:extent cx="4838700" cy="6642100"/>
+          <wp:inline distT="0" distB="0" distL="0" distR="0" wp14:anchorId="2094ED0E" wp14:editId="3B5B40D6">
+            <wp:extent cx="5731510" cy="3952875"/>
             <wp:effectExtent l="0" t="0" r="0" b="0"/>
-            <wp:docPr id="3" name="Picture 3" descr="Text&#10;&#10;Description automatically generated"/>
+            <wp:docPr id="8" name="Picture 8" descr="Text&#10;&#10;Description automatically generated"/>
             <wp:cNvGraphicFramePr>
               <a:graphicFrameLocks xmlns:a="http://schemas.openxmlformats.org/drawingml/2006/main" noChangeAspect="1"/>
             </wp:cNvGraphicFramePr>
@@ -326,11 +312,11 @@
               <a:graphicData uri="http://schemas.openxmlformats.org/drawingml/2006/picture">
                 <pic:pic xmlns:pic="http://schemas.openxmlformats.org/drawingml/2006/picture">
                   <pic:nvPicPr>
-                    <pic:cNvPr id="3" name="Picture 3" descr="Text&#10;&#10;Description automatically generated"/>
+                    <pic:cNvPr id="8" name="Picture 8" descr="Text&#10;&#10;Description automatically generated"/>
                     <pic:cNvPicPr/>
                   </pic:nvPicPr>
                   <pic:blipFill>
-                    <a:blip r:embed="rId8">
+                    <a:blip r:embed="rId8" cstate="print">
                       <a:extLst>
                         <a:ext uri="{28A0092B-C50C-407E-A947-70E740481C1C}">
                           <a14:useLocalDpi xmlns:a14="http://schemas.microsoft.com/office/drawing/2010/main" val="0"/>
@@ -344,7 +330,7 @@
                   <pic:spPr>
                     <a:xfrm>
                       <a:off x="0" y="0"/>
-                      <a:ext cx="4838700" cy="6642100"/>
+                      <a:ext cx="5731510" cy="3952875"/>
                     </a:xfrm>
                     <a:prstGeom prst="rect">
                       <a:avLst/>
@@ -377,6 +363,53 @@
           <w:lang w:val="en-US"/>
         </w:rPr>
       </w:pPr>
+      <w:r>
+        <w:rPr>
+          <w:noProof/>
+          <w:lang w:val="en-US"/>
+        </w:rPr>
+        <w:drawing>
+          <wp:inline distT="0" distB="0" distL="0" distR="0" wp14:anchorId="61C330FA" wp14:editId="2D6D4745">
+            <wp:extent cx="5731510" cy="3858260"/>
+            <wp:effectExtent l="0" t="0" r="0" b="2540"/>
+            <wp:docPr id="11" name="Picture 11" descr="Text&#10;&#10;Description automatically generated"/>
+            <wp:cNvGraphicFramePr>
+              <a:graphicFrameLocks xmlns:a="http://schemas.openxmlformats.org/drawingml/2006/main" noChangeAspect="1"/>
+            </wp:cNvGraphicFramePr>
+            <a:graphic xmlns:a="http://schemas.openxmlformats.org/drawingml/2006/main">
+              <a:graphicData uri="http://schemas.openxmlformats.org/drawingml/2006/picture">
+                <pic:pic xmlns:pic="http://schemas.openxmlformats.org/drawingml/2006/picture">
+                  <pic:nvPicPr>
+                    <pic:cNvPr id="11" name="Picture 11" descr="Text&#10;&#10;Description automatically generated"/>
+                    <pic:cNvPicPr/>
+                  </pic:nvPicPr>
+                  <pic:blipFill>
+                    <a:blip r:embed="rId9" cstate="print">
+                      <a:extLst>
+                        <a:ext uri="{28A0092B-C50C-407E-A947-70E740481C1C}">
+                          <a14:useLocalDpi xmlns:a14="http://schemas.microsoft.com/office/drawing/2010/main" val="0"/>
+                        </a:ext>
+                      </a:extLst>
+                    </a:blip>
+                    <a:stretch>
+                      <a:fillRect/>
+                    </a:stretch>
+                  </pic:blipFill>
+                  <pic:spPr>
+                    <a:xfrm>
+                      <a:off x="0" y="0"/>
+                      <a:ext cx="5731510" cy="3858260"/>
+                    </a:xfrm>
+                    <a:prstGeom prst="rect">
+                      <a:avLst/>
+                    </a:prstGeom>
+                  </pic:spPr>
+                </pic:pic>
+              </a:graphicData>
+            </a:graphic>
+          </wp:inline>
+        </w:drawing>
+      </w:r>
     </w:p>
     <w:p>
       <w:pPr>
@@ -431,7 +464,6 @@
           <w:szCs w:val="36"/>
           <w:lang w:val="en-US"/>
         </w:rPr>
-        <w:lastRenderedPageBreak/>
         <w:t>Preprocessor:</w:t>
       </w:r>
     </w:p>
@@ -482,7 +514,7 @@
                     <pic:cNvPicPr/>
                   </pic:nvPicPr>
                   <pic:blipFill>
-                    <a:blip r:embed="rId9">
+                    <a:blip r:embed="rId10">
                       <a:extLst>
                         <a:ext uri="{28A0092B-C50C-407E-A947-70E740481C1C}">
                           <a14:useLocalDpi xmlns:a14="http://schemas.microsoft.com/office/drawing/2010/main" val="0"/>
@@ -609,13 +641,7 @@
         <w:rPr>
           <w:lang w:val="en-US"/>
         </w:rPr>
-        <w:t xml:space="preserve">copy </w:t>
-      </w:r>
-      <w:r>
-        <w:rPr>
-          <w:lang w:val="en-US"/>
-        </w:rPr>
-        <w:t>the output of the</w:t>
+        <w:t>copy the output of the</w:t>
       </w:r>
       <w:r>
         <w:rPr>
@@ -653,13 +679,7 @@
         <w:rPr>
           <w:lang w:val="en-US"/>
         </w:rPr>
-        <w:t>between</w:t>
-      </w:r>
-      <w:r>
-        <w:rPr>
-          <w:lang w:val="en-US"/>
-        </w:rPr>
-        <w:t xml:space="preserve"> my</w:t>
+        <w:t>between my</w:t>
       </w:r>
       <w:r>
         <w:rPr>
@@ -671,13 +691,7 @@
         <w:rPr>
           <w:lang w:val="en-US"/>
         </w:rPr>
-        <w:t>c files and what they look like after the preprocessor has done its thing</w:t>
-      </w:r>
-      <w:r>
-        <w:rPr>
-          <w:lang w:val="en-US"/>
-        </w:rPr>
-        <w:t xml:space="preserve"> is that it will generation </w:t>
+        <w:t xml:space="preserve">c files and what they look like after the preprocessor has done its thing is that it will generation </w:t>
       </w:r>
       <w:r>
         <w:rPr>
@@ -865,7 +879,7 @@
                     <pic:cNvPicPr/>
                   </pic:nvPicPr>
                   <pic:blipFill>
-                    <a:blip r:embed="rId10">
+                    <a:blip r:embed="rId11">
                       <a:extLst>
                         <a:ext uri="{28A0092B-C50C-407E-A947-70E740481C1C}">
                           <a14:useLocalDpi xmlns:a14="http://schemas.microsoft.com/office/drawing/2010/main" val="0"/>
@@ -954,14 +968,7 @@
           <w:rFonts w:ascii="Times-Roman" w:hAnsi="Times-Roman" w:cs="Times-Roman"/>
           <w:lang w:val="en-GB"/>
         </w:rPr>
-        <w:t>E</w:t>
-      </w:r>
-      <w:r>
-        <w:rPr>
-          <w:rFonts w:ascii="Times-Roman" w:hAnsi="Times-Roman" w:cs="Times-Roman"/>
-          <w:lang w:val="en-GB"/>
-        </w:rPr>
-        <w:t xml:space="preserve">nables all compiler's warning messages. This option should always be used, </w:t>
+        <w:t xml:space="preserve">Enables all compiler's warning messages. This option should always be used, </w:t>
       </w:r>
       <w:proofErr w:type="gramStart"/>
       <w:r>
@@ -1124,6 +1131,7 @@
           <w:rFonts w:ascii="Times-Roman" w:hAnsi="Times-Roman" w:cs="Times-Roman"/>
           <w:lang w:val="en-GB"/>
         </w:rPr>
+        <w:lastRenderedPageBreak/>
         <w:t>This option causes the compiler to abort compilation on the first error occurred rather than trying to keep going and printing further error messages.</w:t>
       </w:r>
     </w:p>
@@ -1168,8 +1176,9 @@
           <w:szCs w:val="28"/>
           <w:lang w:val="en-GB"/>
         </w:rPr>
-        <w:t>-P</w:t>
-      </w:r>
+        <w:t>-</w:t>
+      </w:r>
+      <w:proofErr w:type="spellStart"/>
       <w:r>
         <w:rPr>
           <w:rFonts w:ascii="Times-Roman" w:hAnsi="Times-Roman" w:cs="Times-Roman"/>
@@ -1179,8 +1188,20 @@
           <w:szCs w:val="28"/>
           <w:lang w:val="en-GB"/>
         </w:rPr>
+        <w:t>Wp</w:t>
+      </w:r>
+      <w:r>
+        <w:rPr>
+          <w:rFonts w:ascii="Times-Roman" w:hAnsi="Times-Roman" w:cs="Times-Roman"/>
+          <w:b/>
+          <w:bCs/>
+          <w:sz w:val="28"/>
+          <w:szCs w:val="28"/>
+          <w:lang w:val="en-GB"/>
+        </w:rPr>
         <w:t>edantic</w:t>
       </w:r>
+      <w:proofErr w:type="spellEnd"/>
     </w:p>
     <w:p>
       <w:pPr>
@@ -1197,7 +1218,6 @@
           <w:rFonts w:ascii="Times-Roman" w:hAnsi="Times-Roman" w:cs="Times-Roman"/>
           <w:lang w:val="en-GB"/>
         </w:rPr>
-        <w:lastRenderedPageBreak/>
         <w:t>GCC compilers always try to compile your program if this is at all possible. However, in some cases, the C and C++ standards specify that certain extensions are forbidden. Conforming compilers such as GCC or g++ must issue a diagnostic when these extensions are encountered.</w:t>
       </w:r>
     </w:p>
@@ -1224,21 +1244,7 @@
           <w:rFonts w:ascii="Times-Roman" w:hAnsi="Times-Roman" w:cs="Times-Roman"/>
           <w:lang w:val="en-GB"/>
         </w:rPr>
-        <w:t>the GCC compiler’s</w:t>
-      </w:r>
-      <w:r>
-        <w:rPr>
-          <w:rFonts w:ascii="Times-Roman" w:hAnsi="Times-Roman" w:cs="Times-Roman"/>
-          <w:lang w:val="en-GB"/>
-        </w:rPr>
-        <w:t xml:space="preserve"> -pedantic option</w:t>
-      </w:r>
-      <w:r>
-        <w:rPr>
-          <w:rFonts w:ascii="Times-Roman" w:hAnsi="Times-Roman" w:cs="Times-Roman"/>
-          <w:lang w:val="en-GB"/>
-        </w:rPr>
-        <w:t xml:space="preserve"> causes GCC to issue warnings in such cases.</w:t>
+        <w:t>the GCC compiler’s -pedantic option causes GCC to issue warnings in such cases.</w:t>
       </w:r>
     </w:p>
     <w:p>
@@ -1385,7 +1391,7 @@
                     <pic:cNvPicPr/>
                   </pic:nvPicPr>
                   <pic:blipFill>
-                    <a:blip r:embed="rId11">
+                    <a:blip r:embed="rId12">
                       <a:extLst>
                         <a:ext uri="{28A0092B-C50C-407E-A947-70E740481C1C}">
                           <a14:useLocalDpi xmlns:a14="http://schemas.microsoft.com/office/drawing/2010/main" val="0"/>
@@ -1460,14 +1466,18 @@
       </w:pPr>
       <w:r>
         <w:rPr>
+          <w:b/>
+          <w:bCs/>
           <w:noProof/>
+          <w:sz w:val="36"/>
+          <w:szCs w:val="36"/>
           <w:lang w:val="en-US"/>
         </w:rPr>
         <w:drawing>
-          <wp:inline distT="0" distB="0" distL="0" distR="0" wp14:anchorId="7F0529DD" wp14:editId="759AF345">
-            <wp:extent cx="5143500" cy="4362800"/>
-            <wp:effectExtent l="0" t="0" r="0" b="6350"/>
-            <wp:docPr id="4" name="Picture 4" descr="Text, chat or text message&#10;&#10;Description automatically generated"/>
+          <wp:inline distT="0" distB="0" distL="0" distR="0" wp14:anchorId="6A273DD2" wp14:editId="23F7364C">
+            <wp:extent cx="6422248" cy="1765300"/>
+            <wp:effectExtent l="0" t="0" r="4445" b="0"/>
+            <wp:docPr id="12" name="Picture 12"/>
             <wp:cNvGraphicFramePr>
               <a:graphicFrameLocks xmlns:a="http://schemas.openxmlformats.org/drawingml/2006/main" noChangeAspect="1"/>
             </wp:cNvGraphicFramePr>
@@ -1475,11 +1485,11 @@
               <a:graphicData uri="http://schemas.openxmlformats.org/drawingml/2006/picture">
                 <pic:pic xmlns:pic="http://schemas.openxmlformats.org/drawingml/2006/picture">
                   <pic:nvPicPr>
-                    <pic:cNvPr id="4" name="Picture 4" descr="Text, chat or text message&#10;&#10;Description automatically generated"/>
+                    <pic:cNvPr id="12" name="Picture 12"/>
                     <pic:cNvPicPr/>
                   </pic:nvPicPr>
                   <pic:blipFill>
-                    <a:blip r:embed="rId12">
+                    <a:blip r:embed="rId13" cstate="print">
                       <a:extLst>
                         <a:ext uri="{28A0092B-C50C-407E-A947-70E740481C1C}">
                           <a14:useLocalDpi xmlns:a14="http://schemas.microsoft.com/office/drawing/2010/main" val="0"/>
@@ -1493,7 +1503,7 @@
                   <pic:spPr>
                     <a:xfrm>
                       <a:off x="0" y="0"/>
-                      <a:ext cx="5179779" cy="4393572"/>
+                      <a:ext cx="6432880" cy="1768222"/>
                     </a:xfrm>
                     <a:prstGeom prst="rect">
                       <a:avLst/>
@@ -1507,7 +1517,7 @@
       </w:r>
     </w:p>
     <w:sectPr>
-      <w:headerReference w:type="default" r:id="rId13"/>
+      <w:headerReference w:type="default" r:id="rId14"/>
       <w:pgSz w:w="11906" w:h="16838"/>
       <w:pgMar w:top="1440" w:right="1440" w:bottom="1440" w:left="1440" w:header="708" w:footer="708" w:gutter="0"/>
       <w:cols w:space="708"/>

</xml_diff>